<commit_message>
more webiste organization, additional work on about me section
</commit_message>
<xml_diff>
--- a/WordDocs/About Me Description.docx
+++ b/WordDocs/About Me Description.docx
@@ -9,14 +9,6 @@
     </w:p>
     <w:p/>
     <w:p>
-      <w:pPr>
-        <w:rPr>
-          <w:rFonts w:ascii="Segoe UI" w:hAnsi="Segoe UI" w:cs="Segoe UI"/>
-          <w:sz w:val="21"/>
-          <w:szCs w:val="21"/>
-          <w:shd w:val="clear" w:color="auto" w:fill="FFFFFF"/>
-        </w:rPr>
-      </w:pPr>
       <w:r>
         <w:t xml:space="preserve">Hello! I'm </w:t>
       </w:r>
@@ -27,21 +19,6 @@
         <w:t xml:space="preserve">, a passionate data scientist with a diverse background and a track record of impactful projects. </w:t>
       </w:r>
       <w:r>
-        <w:t>I am</w:t>
-      </w:r>
-      <w:r>
-        <w:t xml:space="preserve"> enthusiastic about the </w:t>
-      </w:r>
-      <w:r>
-        <w:rPr>
-          <w:rFonts w:ascii="Segoe UI" w:hAnsi="Segoe UI" w:cs="Segoe UI"/>
-          <w:sz w:val="21"/>
-          <w:szCs w:val="21"/>
-          <w:shd w:val="clear" w:color="auto" w:fill="FFFFFF"/>
-        </w:rPr>
-        <w:t xml:space="preserve">impact data can have on our understanding of people and the world around us. </w:t>
-      </w:r>
-      <w:r>
         <w:rPr>
           <w:rFonts w:ascii="Segoe UI" w:hAnsi="Segoe UI" w:cs="Segoe UI"/>
           <w:sz w:val="21"/>
@@ -57,7 +34,126 @@
           <w:szCs w:val="21"/>
           <w:shd w:val="clear" w:color="auto" w:fill="FFFFFF"/>
         </w:rPr>
-        <w:t xml:space="preserve"> values as a data scientist are rooted in an interdisciplinary approach, storytelling with data, and uncovering exciting insights. I am deeply committed to areas such as social good, diversity, equity, and inclusion, consumer insights, and the intersection of </w:t>
+        <w:t xml:space="preserve"> values as a data scientist are rooted in an interdisciplinary approach, storytelling with data, and uncovering </w:t>
+      </w:r>
+      <w:r>
+        <w:rPr>
+          <w:rFonts w:ascii="Segoe UI" w:hAnsi="Segoe UI" w:cs="Segoe UI"/>
+          <w:sz w:val="21"/>
+          <w:szCs w:val="21"/>
+          <w:shd w:val="clear" w:color="auto" w:fill="FFFFFF"/>
+        </w:rPr>
+        <w:t>actionable</w:t>
+      </w:r>
+      <w:r>
+        <w:rPr>
+          <w:rFonts w:ascii="Segoe UI" w:hAnsi="Segoe UI" w:cs="Segoe UI"/>
+          <w:sz w:val="21"/>
+          <w:szCs w:val="21"/>
+          <w:shd w:val="clear" w:color="auto" w:fill="FFFFFF"/>
+        </w:rPr>
+        <w:t xml:space="preserve"> insights. I am deeply committed to areas such as social good, </w:t>
+      </w:r>
+      <w:r>
+        <w:rPr>
+          <w:rFonts w:ascii="Segoe UI" w:hAnsi="Segoe UI" w:cs="Segoe UI"/>
+          <w:sz w:val="21"/>
+          <w:szCs w:val="21"/>
+          <w:shd w:val="clear" w:color="auto" w:fill="FFFFFF"/>
+        </w:rPr>
+        <w:t xml:space="preserve">ethical AI/ML, DEI, and </w:t>
+      </w:r>
+      <w:r>
+        <w:rPr>
+          <w:rFonts w:ascii="Segoe UI" w:hAnsi="Segoe UI" w:cs="Segoe UI"/>
+          <w:sz w:val="21"/>
+          <w:szCs w:val="21"/>
+          <w:shd w:val="clear" w:color="auto" w:fill="FFFFFF"/>
+        </w:rPr>
+        <w:t>consumer insights</w:t>
+      </w:r>
+      <w:r>
+        <w:rPr>
+          <w:rFonts w:ascii="Segoe UI" w:hAnsi="Segoe UI" w:cs="Segoe UI"/>
+          <w:sz w:val="21"/>
+          <w:szCs w:val="21"/>
+          <w:shd w:val="clear" w:color="auto" w:fill="FFFFFF"/>
+        </w:rPr>
+        <w:t xml:space="preserve">. </w:t>
+      </w:r>
+      <w:r>
+        <w:rPr>
+          <w:rFonts w:ascii="Segoe UI" w:hAnsi="Segoe UI" w:cs="Segoe UI"/>
+          <w:sz w:val="21"/>
+          <w:szCs w:val="21"/>
+          <w:shd w:val="clear" w:color="auto" w:fill="FFFFFF"/>
+        </w:rPr>
+        <w:t>This is exemplified in my recent role</w:t>
+      </w:r>
+      <w:r>
+        <w:rPr>
+          <w:rFonts w:ascii="Segoe UI" w:hAnsi="Segoe UI" w:cs="Segoe UI"/>
+          <w:sz w:val="21"/>
+          <w:szCs w:val="21"/>
+          <w:shd w:val="clear" w:color="auto" w:fill="FFFFFF"/>
+        </w:rPr>
+        <w:t xml:space="preserve"> </w:t>
+      </w:r>
+      <w:r>
+        <w:t xml:space="preserve">as a Data Scientist with the Duke University AI Health Data Science Fellowship program where I collaborated with cross-functional teams on seven projects in the areas of ethical AI, health equity, and quality of patient care. </w:t>
+      </w:r>
+    </w:p>
+    <w:p/>
+    <w:p>
+      <w:pPr>
+        <w:rPr>
+          <w:rFonts w:ascii="Segoe UI" w:hAnsi="Segoe UI" w:cs="Segoe UI"/>
+          <w:sz w:val="21"/>
+          <w:szCs w:val="21"/>
+          <w:shd w:val="clear" w:color="auto" w:fill="FFFFFF"/>
+        </w:rPr>
+      </w:pPr>
+      <w:r>
+        <w:t xml:space="preserve">My passion for socially conscious data science was </w:t>
+      </w:r>
+      <w:proofErr w:type="spellStart"/>
+      <w:r>
+        <w:t>peaked</w:t>
+      </w:r>
+      <w:proofErr w:type="spellEnd"/>
+      <w:r>
+        <w:t xml:space="preserve"> by a presentation on the Data Science for Social Good program that I saw at the Grace Hopper Conference. Helping society through work is a core value of mine, and my passion was ignited at seeing that goal as a reality in the realm of data science. My first opportunity of </w:t>
+      </w:r>
+    </w:p>
+    <w:p/>
+    <w:p>
+      <w:pPr>
+        <w:rPr>
+          <w:rFonts w:ascii="Segoe UI" w:hAnsi="Segoe UI" w:cs="Segoe UI"/>
+          <w:sz w:val="21"/>
+          <w:szCs w:val="21"/>
+          <w:shd w:val="clear" w:color="auto" w:fill="FFFFFF"/>
+        </w:rPr>
+      </w:pPr>
+    </w:p>
+    <w:p>
+      <w:r>
+        <w:rPr>
+          <w:rFonts w:ascii="Segoe UI" w:hAnsi="Segoe UI" w:cs="Segoe UI"/>
+          <w:sz w:val="21"/>
+          <w:szCs w:val="21"/>
+          <w:shd w:val="clear" w:color="auto" w:fill="FFFFFF"/>
+        </w:rPr>
+        <w:t xml:space="preserve">I’m also interested in the </w:t>
+      </w:r>
+      <w:r>
+        <w:rPr>
+          <w:rFonts w:ascii="Segoe UI" w:hAnsi="Segoe UI" w:cs="Segoe UI"/>
+          <w:sz w:val="21"/>
+          <w:szCs w:val="21"/>
+          <w:shd w:val="clear" w:color="auto" w:fill="FFFFFF"/>
+        </w:rPr>
+        <w:t xml:space="preserve">intersection of </w:t>
       </w:r>
       <w:r>
         <w:rPr>
@@ -75,116 +171,76 @@
           <w:szCs w:val="21"/>
           <w:shd w:val="clear" w:color="auto" w:fill="FFFFFF"/>
         </w:rPr>
+        <w:t xml:space="preserve">creative industries such as </w:t>
+      </w:r>
+      <w:r>
+        <w:rPr>
+          <w:rFonts w:ascii="Segoe UI" w:hAnsi="Segoe UI" w:cs="Segoe UI"/>
+          <w:sz w:val="21"/>
+          <w:szCs w:val="21"/>
+          <w:shd w:val="clear" w:color="auto" w:fill="FFFFFF"/>
+        </w:rPr>
         <w:t>music, media, and entertainment.</w:t>
       </w:r>
     </w:p>
-    <w:p>
-      <w:pPr>
-        <w:rPr>
-          <w:rFonts w:ascii="Segoe UI" w:hAnsi="Segoe UI" w:cs="Segoe UI"/>
-          <w:sz w:val="21"/>
-          <w:szCs w:val="21"/>
-          <w:shd w:val="clear" w:color="auto" w:fill="FFFFFF"/>
-        </w:rPr>
-      </w:pPr>
-    </w:p>
-    <w:p>
-      <w:r>
-        <w:rPr>
-          <w:rFonts w:ascii="Segoe UI" w:hAnsi="Segoe UI" w:cs="Segoe UI"/>
-          <w:sz w:val="21"/>
-          <w:szCs w:val="21"/>
-          <w:shd w:val="clear" w:color="auto" w:fill="FFFFFF"/>
-        </w:rPr>
-        <w:t xml:space="preserve">I recently worked </w:t>
-      </w:r>
-      <w:r>
-        <w:t xml:space="preserve">as a Data Scientist with the Duke </w:t>
-      </w:r>
-      <w:r>
-        <w:t xml:space="preserve">University </w:t>
-      </w:r>
-      <w:r>
-        <w:t>AI Health Data Science Fellowship program where I collaborated with cross-functional teams on seven projects, including developing a predictive model optimizing Rheumatology visit scheduling and addressing disparities in patient experiences using Electronic Health Record data.</w:t>
+    <w:p/>
+    <w:p>
+      <w:r>
+        <w:t>Why data science? For me, it's the perfect blend of analytical and creative pursuits, offering endless opportunities for growth and the ability to make a positive impact. I am excited about the possibilities that data science holds and look forward to contributing my skills and passion to future endeavors.</w:t>
+      </w:r>
+    </w:p>
+    <w:p/>
+    <w:p/>
+    <w:p/>
+    <w:p/>
+    <w:p>
+      <w:r>
+        <w:t xml:space="preserve">My journey into data science began during my undergraduate studies at Bowling Green State University, where I earned a B.S. in Data Science with a minor in Music. </w:t>
+      </w:r>
+      <w:r>
+        <w:t>I o</w:t>
+      </w:r>
+      <w:r>
+        <w:t xml:space="preserve">riginally </w:t>
+      </w:r>
+      <w:r>
+        <w:t xml:space="preserve">entered </w:t>
+      </w:r>
+      <w:r>
+        <w:t xml:space="preserve">college as a </w:t>
+      </w:r>
+      <w:r>
+        <w:t>violin performance</w:t>
       </w:r>
       <w:r>
         <w:t xml:space="preserve"> </w:t>
       </w:r>
       <w:r>
-        <w:t xml:space="preserve">My </w:t>
-      </w:r>
-      <w:r>
-        <w:t xml:space="preserve">previous </w:t>
-      </w:r>
-      <w:r>
-        <w:t>experience</w:t>
+        <w:t xml:space="preserve">major </w:t>
+      </w:r>
+      <w:r>
+        <w:t>but</w:t>
       </w:r>
       <w:r>
         <w:t xml:space="preserve"> </w:t>
       </w:r>
       <w:r>
-        <w:t>range</w:t>
-      </w:r>
-      <w:r>
-        <w:t>s</w:t>
-      </w:r>
-      <w:r>
-        <w:t xml:space="preserve"> from interning at Owens-Illinois, where I designed Python-based data pipelines for Twitter data analysis, to contributing as a Data Science Intern at UVA Biocomplexity Institute, applying Natural Language Processing to historical texts. My master's thesis involved a deep dive into the world of Korean pop music, applying statistical methods to explore audio features' impact on genre definition and global popularity.</w:t>
-      </w:r>
-    </w:p>
-    <w:p/>
-    <w:p/>
-    <w:p>
-      <w:r>
-        <w:t xml:space="preserve">My journey into data science began during my undergraduate studies at Bowling Green State University, where I earned a B.S. in Data Science with a minor in Music. </w:t>
-      </w:r>
-      <w:r>
-        <w:t>I o</w:t>
-      </w:r>
-      <w:r>
-        <w:t xml:space="preserve">riginally </w:t>
-      </w:r>
-      <w:r>
-        <w:t xml:space="preserve">entered my undergraduate studies in </w:t>
-      </w:r>
-      <w:r>
-        <w:t>pursui</w:t>
-      </w:r>
-      <w:r>
-        <w:t>t of a</w:t>
-      </w:r>
-      <w:r>
-        <w:t xml:space="preserve"> violin performance</w:t>
-      </w:r>
-      <w:r>
-        <w:t xml:space="preserve"> with the goal of becoming a professional classical violinist. However, I </w:t>
-      </w:r>
-      <w:r>
-        <w:rPr>
-          <w:rFonts w:ascii="Segoe UI" w:hAnsi="Segoe UI" w:cs="Segoe UI"/>
-          <w:sz w:val="21"/>
-          <w:szCs w:val="21"/>
-          <w:shd w:val="clear" w:color="auto" w:fill="FFFFFF"/>
-        </w:rPr>
-        <w:t xml:space="preserve">was </w:t>
-      </w:r>
-      <w:r>
-        <w:rPr>
-          <w:rFonts w:ascii="Segoe UI" w:hAnsi="Segoe UI" w:cs="Segoe UI"/>
-          <w:sz w:val="21"/>
-          <w:szCs w:val="21"/>
-          <w:shd w:val="clear" w:color="auto" w:fill="FFFFFF"/>
-        </w:rPr>
-        <w:t xml:space="preserve">still </w:t>
-      </w:r>
-      <w:r>
-        <w:rPr>
-          <w:rFonts w:ascii="Segoe UI" w:hAnsi="Segoe UI" w:cs="Segoe UI"/>
-          <w:sz w:val="21"/>
-          <w:szCs w:val="21"/>
-          <w:shd w:val="clear" w:color="auto" w:fill="FFFFFF"/>
-        </w:rPr>
-        <w:t>yearning for a high impact career path that could leverage my analytical strengths</w:t>
+        <w:rPr>
+          <w:rFonts w:ascii="Segoe UI" w:hAnsi="Segoe UI" w:cs="Segoe UI"/>
+          <w:sz w:val="21"/>
+          <w:szCs w:val="21"/>
+          <w:shd w:val="clear" w:color="auto" w:fill="FFFFFF"/>
+        </w:rPr>
+        <w:t xml:space="preserve">found myself wanting </w:t>
+      </w:r>
+      <w:r>
+        <w:rPr>
+          <w:rFonts w:ascii="Segoe UI" w:hAnsi="Segoe UI" w:cs="Segoe UI"/>
+          <w:sz w:val="21"/>
+          <w:szCs w:val="21"/>
+          <w:shd w:val="clear" w:color="auto" w:fill="FFFFFF"/>
+        </w:rPr>
+        <w:t>a high impact career path that could leverage my analytical strengths</w:t>
       </w:r>
       <w:r>
         <w:t>.</w:t>
@@ -195,378 +251,427 @@
       <w:r>
         <w:t xml:space="preserve"> </w:t>
       </w:r>
-      <w:r>
-        <w:t>During my sophomore year, I switched over to the data science program and quickly gained real-world analytics experience.</w:t>
-      </w:r>
-    </w:p>
-    <w:p/>
-    <w:p>
-      <w:r>
-        <w:t xml:space="preserve">During my undergraduate journey in data science at Bowling Green State University, I actively engaged in various impactful experiences that fueled my passion for the field. I thrived in competitive environments, showcasing my skills in data science and analytics competitions such as Miami </w:t>
+    </w:p>
+    <w:p/>
+    <w:p>
+      <w:r>
+        <w:t>Once</w:t>
+      </w:r>
+      <w:r>
+        <w:t xml:space="preserve"> I switched over to the data science program</w:t>
+      </w:r>
+      <w:r>
+        <w:t>, I</w:t>
+      </w:r>
+      <w:r>
+        <w:t xml:space="preserve"> quickly gained real-world analytics experience</w:t>
+      </w:r>
+      <w:r>
+        <w:t xml:space="preserve">. Some highlights include developing end to end data pipelines as an intern with Owens-Illinois, investigating the impact of chatbots in group decision making as a research assistant at the University of Minnesota Human Computer Interaction lab, and </w:t>
+      </w:r>
+      <w:r>
+        <w:t>conducting my own marketing analytics study</w:t>
+      </w:r>
+      <w:r>
+        <w:t xml:space="preserve">. </w:t>
+      </w:r>
+      <w:r>
+        <w:t xml:space="preserve">I also had the immense privilege of being selected as one of 70 women to attend the Grace Hopper Celebration as a sponsored </w:t>
+      </w:r>
+      <w:r>
+        <w:t>research scholar</w:t>
+      </w:r>
+      <w:r>
+        <w:t xml:space="preserve"> by the Computing Research Association for Widening Participation. </w:t>
+      </w:r>
+    </w:p>
+    <w:p/>
+    <w:p>
+      <w:r>
+        <w:lastRenderedPageBreak/>
+        <w:t xml:space="preserve">Within data science, I value integrity of analysis through sound statistical methodology. This led me to pursue my </w:t>
+      </w:r>
+      <w:proofErr w:type="gramStart"/>
+      <w:r>
+        <w:t>Master’s in Applied</w:t>
+      </w:r>
+      <w:proofErr w:type="gramEnd"/>
+      <w:r>
+        <w:t xml:space="preserve"> Statistics at BGSU. I had three goals when entering my </w:t>
       </w:r>
       <w:proofErr w:type="spellStart"/>
-      <w:r>
-        <w:t>Datafest</w:t>
+      <w:proofErr w:type="gramStart"/>
+      <w:r>
+        <w:t>masters</w:t>
       </w:r>
       <w:proofErr w:type="spellEnd"/>
-      <w:r>
-        <w:t xml:space="preserve">, where I emerged as a finalist. Additionally, my involvement in the BGSU Business Analytics Case Competition resulted in a commendable 2nd place victory, demonstrating my ability to apply analytical techniques to real-world business challenges. As a research assistant with the Human Computer Interaction lab at the University of Minnesota through the CRA-WP DREU program, I delved into the fascinating realm of chatbots, contributing to the formulation of hypotheses and experimental designs to understand the impact of intelligent agent factors on group decision-making. Furthermore, my internship at Owens Illinois, a global glass manufacturing company, provided me with valuable industry experience. I developed Python-based data pipelines to ensure quality assurance of manufacturing data, and I also delved into the realm of social media analysis, leveraging Twitter data to glean insights for marketing initiatives. These diverse experiences not only sharpened </w:t>
-      </w:r>
-      <w:r>
+      <w:proofErr w:type="gramEnd"/>
+      <w:r>
+        <w:t xml:space="preserve"> program: (1) gain teaching/mentoring experience, (2) solidify statistical principles, and (3) pursue impactful work in the areas of social good and of my first passion, music. I was able </w:t>
+      </w:r>
+      <w:proofErr w:type="gramStart"/>
+      <w:r>
+        <w:t>t</w:t>
+      </w:r>
+      <w:proofErr w:type="gramEnd"/>
+    </w:p>
+    <w:p/>
+    <w:p>
+      <w:r>
+        <w:t>My master's thesis involved a deep dive into the world of Korean pop music, applying statistical methods to explore audio features' impact on genre definition and global popularity.</w:t>
+      </w:r>
+    </w:p>
+    <w:p/>
+    <w:p>
+      <w:r>
+        <w:t>Why data science? For me, it's the perfect blend of analytical and creative pursuits, offering endless opportunities for growth and the ability to make a positive impact. I am excited about the possibilities that data science holds and look forward to contributing my skills and passion to future endeavors.</w:t>
+      </w:r>
+    </w:p>
+    <w:p/>
+    <w:p/>
+    <w:p>
+      <w:proofErr w:type="gramStart"/>
+      <w:r>
+        <w:t>Drafts:!!!!</w:t>
+      </w:r>
+      <w:proofErr w:type="gramEnd"/>
+    </w:p>
+    <w:p/>
+    <w:p>
+      <w:r>
+        <w:rPr>
+          <w:rFonts w:ascii="Segoe UI" w:hAnsi="Segoe UI" w:cs="Segoe UI"/>
+          <w:sz w:val="21"/>
+          <w:szCs w:val="21"/>
+          <w:shd w:val="clear" w:color="auto" w:fill="FFFFFF"/>
+        </w:rPr>
+        <w:t xml:space="preserve">Nice to meet you! My name is Mary, </w:t>
+      </w:r>
+      <w:r>
+        <w:t xml:space="preserve">I am a versatile data scientist who is enthusiastic about the </w:t>
+      </w:r>
+      <w:r>
+        <w:rPr>
+          <w:rFonts w:ascii="Segoe UI" w:hAnsi="Segoe UI" w:cs="Segoe UI"/>
+          <w:sz w:val="21"/>
+          <w:szCs w:val="21"/>
+          <w:shd w:val="clear" w:color="auto" w:fill="FFFFFF"/>
+        </w:rPr>
+        <w:t xml:space="preserve">impact data can have on our understanding of people and the world around us. I recently worked </w:t>
+      </w:r>
+      <w:r>
+        <w:t xml:space="preserve">as a Data Scientist with the Duke AI Health Data Science Fellowship program </w:t>
+      </w:r>
+      <w:r>
+        <w:t xml:space="preserve">where I </w:t>
+      </w:r>
+      <w:r>
+        <w:t>specializ</w:t>
+      </w:r>
+      <w:r>
+        <w:t>ed in applying data science methods such as machine learning and survival analytics towards</w:t>
+      </w:r>
+      <w:r>
+        <w:t xml:space="preserve"> health equity and quality of patient care. </w:t>
+      </w:r>
+    </w:p>
+    <w:p/>
+    <w:p>
+      <w:r>
+        <w:t xml:space="preserve">Prior to working at Duke, I completed my master’s in applied Statistics at Bowling Green State University. While in grad school, I taught undergraduate mathematics &amp; statistic courses, wrote my master’s thesis on K-pop, and worked as a Data Science for the Public Good Fellow. I also </w:t>
+      </w:r>
+      <w:proofErr w:type="gramStart"/>
+      <w:r>
+        <w:t>completed</w:t>
+      </w:r>
+      <w:proofErr w:type="gramEnd"/>
+    </w:p>
+    <w:p>
+      <w:pPr>
+        <w:rPr>
+          <w:rFonts w:ascii="Segoe UI" w:hAnsi="Segoe UI" w:cs="Segoe UI"/>
+          <w:sz w:val="21"/>
+          <w:szCs w:val="21"/>
+          <w:shd w:val="clear" w:color="auto" w:fill="FFFFFF"/>
+        </w:rPr>
+      </w:pPr>
+    </w:p>
+    <w:p>
+      <w:pPr>
+        <w:rPr>
+          <w:rFonts w:ascii="Segoe UI" w:hAnsi="Segoe UI" w:cs="Segoe UI"/>
+          <w:sz w:val="21"/>
+          <w:szCs w:val="21"/>
+          <w:shd w:val="clear" w:color="auto" w:fill="FFFFFF"/>
+        </w:rPr>
+      </w:pPr>
+      <w:r>
+        <w:rPr>
+          <w:rFonts w:ascii="Segoe UI" w:hAnsi="Segoe UI" w:cs="Segoe UI"/>
+          <w:sz w:val="21"/>
+          <w:szCs w:val="21"/>
+          <w:shd w:val="clear" w:color="auto" w:fill="FFFFFF"/>
+        </w:rPr>
+        <w:t>I was</w:t>
+      </w:r>
+      <w:r>
+        <w:rPr>
+          <w:rFonts w:ascii="Segoe UI" w:hAnsi="Segoe UI" w:cs="Segoe UI"/>
+          <w:sz w:val="21"/>
+          <w:szCs w:val="21"/>
+          <w:shd w:val="clear" w:color="auto" w:fill="FFFFFF"/>
+        </w:rPr>
+        <w:t xml:space="preserve"> first</w:t>
+      </w:r>
+      <w:r>
+        <w:rPr>
+          <w:rFonts w:ascii="Segoe UI" w:hAnsi="Segoe UI" w:cs="Segoe UI"/>
+          <w:sz w:val="21"/>
+          <w:szCs w:val="21"/>
+          <w:shd w:val="clear" w:color="auto" w:fill="FFFFFF"/>
+        </w:rPr>
+        <w:t xml:space="preserve"> introduced to data science during my undergraduate studies at Bowling Green State University (BGSU)</w:t>
+      </w:r>
+      <w:r>
+        <w:rPr>
+          <w:rFonts w:ascii="Segoe UI" w:hAnsi="Segoe UI" w:cs="Segoe UI"/>
+          <w:sz w:val="21"/>
+          <w:szCs w:val="21"/>
+          <w:shd w:val="clear" w:color="auto" w:fill="FFFFFF"/>
+        </w:rPr>
+        <w:t xml:space="preserve">. I </w:t>
+      </w:r>
+      <w:r>
+        <w:rPr>
+          <w:rFonts w:ascii="Segoe UI" w:hAnsi="Segoe UI" w:cs="Segoe UI"/>
+          <w:sz w:val="21"/>
+          <w:szCs w:val="21"/>
+          <w:shd w:val="clear" w:color="auto" w:fill="FFFFFF"/>
+        </w:rPr>
+        <w:t>was originally pursuing</w:t>
+      </w:r>
+      <w:r>
+        <w:rPr>
+          <w:rFonts w:ascii="Segoe UI" w:hAnsi="Segoe UI" w:cs="Segoe UI"/>
+          <w:sz w:val="21"/>
+          <w:szCs w:val="21"/>
+          <w:shd w:val="clear" w:color="auto" w:fill="FFFFFF"/>
+        </w:rPr>
+        <w:t xml:space="preserve"> </w:t>
+      </w:r>
+      <w:r>
+        <w:rPr>
+          <w:rFonts w:ascii="Segoe UI" w:hAnsi="Segoe UI" w:cs="Segoe UI"/>
+          <w:sz w:val="21"/>
+          <w:szCs w:val="21"/>
+          <w:shd w:val="clear" w:color="auto" w:fill="FFFFFF"/>
+        </w:rPr>
+        <w:t xml:space="preserve">violin </w:t>
+      </w:r>
+      <w:r>
+        <w:rPr>
+          <w:rFonts w:ascii="Segoe UI" w:hAnsi="Segoe UI" w:cs="Segoe UI"/>
+          <w:sz w:val="21"/>
+          <w:szCs w:val="21"/>
+          <w:shd w:val="clear" w:color="auto" w:fill="FFFFFF"/>
+        </w:rPr>
+        <w:t xml:space="preserve">performance </w:t>
+      </w:r>
+      <w:r>
+        <w:rPr>
+          <w:rFonts w:ascii="Segoe UI" w:hAnsi="Segoe UI" w:cs="Segoe UI"/>
+          <w:sz w:val="21"/>
+          <w:szCs w:val="21"/>
+          <w:shd w:val="clear" w:color="auto" w:fill="FFFFFF"/>
+        </w:rPr>
+        <w:t xml:space="preserve">but was yearning for a high impact career path that could leverage my analytical strengths. I explored </w:t>
+      </w:r>
+      <w:r>
+        <w:rPr>
+          <w:rFonts w:ascii="Segoe UI" w:hAnsi="Segoe UI" w:cs="Segoe UI"/>
+          <w:sz w:val="21"/>
+          <w:szCs w:val="21"/>
+          <w:shd w:val="clear" w:color="auto" w:fill="FFFFFF"/>
+        </w:rPr>
+        <w:t>After learning about the data science program from various faculty members, I</w:t>
+      </w:r>
+      <w:r>
+        <w:rPr>
+          <w:rFonts w:ascii="Segoe UI" w:hAnsi="Segoe UI" w:cs="Segoe UI"/>
+          <w:sz w:val="21"/>
+          <w:szCs w:val="21"/>
+          <w:shd w:val="clear" w:color="auto" w:fill="FFFFFF"/>
+        </w:rPr>
+        <w:t xml:space="preserve"> </w:t>
+      </w:r>
+      <w:r>
+        <w:rPr>
+          <w:rFonts w:ascii="Segoe UI" w:hAnsi="Segoe UI" w:cs="Segoe UI"/>
+          <w:sz w:val="21"/>
+          <w:szCs w:val="21"/>
+          <w:shd w:val="clear" w:color="auto" w:fill="FFFFFF"/>
+        </w:rPr>
+        <w:t xml:space="preserve">quickly became intrigued by the versatility and impact of a data career. During my sophomore year, I switched over to the data science program and quickly gained real-world analytics experience. </w:t>
+      </w:r>
+    </w:p>
+    <w:p>
+      <w:pPr>
+        <w:rPr>
+          <w:rFonts w:ascii="Segoe UI" w:hAnsi="Segoe UI" w:cs="Segoe UI"/>
+          <w:sz w:val="21"/>
+          <w:szCs w:val="21"/>
+          <w:shd w:val="clear" w:color="auto" w:fill="FFFFFF"/>
+        </w:rPr>
+      </w:pPr>
+    </w:p>
+    <w:p>
+      <w:pPr>
+        <w:rPr>
+          <w:rFonts w:ascii="Segoe UI" w:hAnsi="Segoe UI" w:cs="Segoe UI"/>
+          <w:sz w:val="21"/>
+          <w:szCs w:val="21"/>
+          <w:shd w:val="clear" w:color="auto" w:fill="FFFFFF"/>
+        </w:rPr>
+      </w:pPr>
+      <w:r>
+        <w:rPr>
+          <w:rFonts w:ascii="Segoe UI" w:hAnsi="Segoe UI" w:cs="Segoe UI"/>
+          <w:sz w:val="21"/>
+          <w:szCs w:val="21"/>
+          <w:shd w:val="clear" w:color="auto" w:fill="FFFFFF"/>
+        </w:rPr>
+        <w:t>After switching to the data science program, I quickly got involved in real-world opportunities. Participating in Data Science</w:t>
+      </w:r>
+      <w:r>
+        <w:rPr>
+          <w:rFonts w:ascii="Segoe UI" w:hAnsi="Segoe UI" w:cs="Segoe UI"/>
+          <w:sz w:val="21"/>
+          <w:szCs w:val="21"/>
+          <w:shd w:val="clear" w:color="auto" w:fill="FFFFFF"/>
+        </w:rPr>
+        <w:t>/Analytics</w:t>
+      </w:r>
+      <w:r>
+        <w:rPr>
+          <w:rFonts w:ascii="Segoe UI" w:hAnsi="Segoe UI" w:cs="Segoe UI"/>
+          <w:sz w:val="21"/>
+          <w:szCs w:val="21"/>
+          <w:shd w:val="clear" w:color="auto" w:fill="FFFFFF"/>
+        </w:rPr>
+        <w:t xml:space="preserve"> </w:t>
+      </w:r>
+      <w:r>
+        <w:rPr>
+          <w:rFonts w:ascii="Segoe UI" w:hAnsi="Segoe UI" w:cs="Segoe UI"/>
+          <w:sz w:val="21"/>
+          <w:szCs w:val="21"/>
+          <w:shd w:val="clear" w:color="auto" w:fill="FFFFFF"/>
+        </w:rPr>
+        <w:t>competitions</w:t>
+      </w:r>
+      <w:r>
+        <w:rPr>
+          <w:rFonts w:ascii="Segoe UI" w:hAnsi="Segoe UI" w:cs="Segoe UI"/>
+          <w:sz w:val="21"/>
+          <w:szCs w:val="21"/>
+          <w:shd w:val="clear" w:color="auto" w:fill="FFFFFF"/>
+        </w:rPr>
+        <w:t xml:space="preserve"> and </w:t>
+      </w:r>
+      <w:r>
+        <w:rPr>
+          <w:rFonts w:ascii="Segoe UI" w:hAnsi="Segoe UI" w:cs="Segoe UI"/>
+          <w:sz w:val="21"/>
+          <w:szCs w:val="21"/>
+          <w:shd w:val="clear" w:color="auto" w:fill="FFFFFF"/>
+        </w:rPr>
+        <w:t>pursuing summer internships</w:t>
+      </w:r>
+      <w:r>
+        <w:rPr>
+          <w:rFonts w:ascii="Segoe UI" w:hAnsi="Segoe UI" w:cs="Segoe UI"/>
+          <w:sz w:val="21"/>
+          <w:szCs w:val="21"/>
+          <w:shd w:val="clear" w:color="auto" w:fill="FFFFFF"/>
+        </w:rPr>
+        <w:t xml:space="preserve">. I worked as a research assistant at the University of Minnesota with CRA-WP’s DREU program, researching chatbot technologies with the Human Computer Interaction lab. The following two summers of my undergrad I  </w:t>
+      </w:r>
+    </w:p>
+    <w:p>
+      <w:pPr>
+        <w:rPr>
+          <w:rFonts w:ascii="Segoe UI" w:hAnsi="Segoe UI" w:cs="Segoe UI"/>
+          <w:sz w:val="21"/>
+          <w:szCs w:val="21"/>
+          <w:shd w:val="clear" w:color="auto" w:fill="FFFFFF"/>
+        </w:rPr>
+      </w:pPr>
+    </w:p>
+    <w:p>
+      <w:pPr>
+        <w:rPr>
+          <w:rFonts w:ascii="Segoe UI" w:hAnsi="Segoe UI" w:cs="Segoe UI"/>
+          <w:sz w:val="21"/>
+          <w:szCs w:val="21"/>
+          <w:shd w:val="clear" w:color="auto" w:fill="FFFFFF"/>
+        </w:rPr>
+      </w:pPr>
+      <w:r>
+        <w:rPr>
+          <w:rFonts w:ascii="Segoe UI" w:hAnsi="Segoe UI" w:cs="Segoe UI"/>
+          <w:sz w:val="21"/>
+          <w:szCs w:val="21"/>
+          <w:shd w:val="clear" w:color="auto" w:fill="FFFFFF"/>
+        </w:rPr>
+        <w:t xml:space="preserve">While studying data science at BGSU I cultivated the skills of being able to tell a story with data as well as gleaning data driven insights. </w:t>
+      </w:r>
+    </w:p>
+    <w:p>
+      <w:pPr>
+        <w:rPr>
+          <w:rFonts w:ascii="Segoe UI" w:hAnsi="Segoe UI" w:cs="Segoe UI"/>
+          <w:sz w:val="21"/>
+          <w:szCs w:val="21"/>
+          <w:shd w:val="clear" w:color="auto" w:fill="FFFFFF"/>
+        </w:rPr>
+      </w:pPr>
+      <w:r>
+        <w:rPr>
+          <w:rFonts w:ascii="Segoe UI" w:hAnsi="Segoe UI" w:cs="Segoe UI"/>
+          <w:sz w:val="21"/>
+          <w:szCs w:val="21"/>
+          <w:shd w:val="clear" w:color="auto" w:fill="FFFFFF"/>
+        </w:rPr>
+        <w:t xml:space="preserve">Not only did the data science program equip me with the technical chops of statistical programming, but it cultivated the invaluable skill of telling a story with data.  </w:t>
+      </w:r>
+    </w:p>
+    <w:p>
+      <w:pPr>
+        <w:rPr>
+          <w:rFonts w:ascii="Segoe UI" w:hAnsi="Segoe UI" w:cs="Segoe UI"/>
+          <w:sz w:val="21"/>
+          <w:szCs w:val="21"/>
+          <w:shd w:val="clear" w:color="auto" w:fill="FFFFFF"/>
+        </w:rPr>
+      </w:pPr>
+    </w:p>
+    <w:p>
+      <w:pPr>
+        <w:rPr>
+          <w:rFonts w:ascii="Segoe UI" w:hAnsi="Segoe UI" w:cs="Segoe UI"/>
+          <w:sz w:val="21"/>
+          <w:szCs w:val="21"/>
+          <w:shd w:val="clear" w:color="auto" w:fill="FFFFFF"/>
+        </w:rPr>
+      </w:pPr>
+      <w:r>
+        <w:rPr>
+          <w:rFonts w:ascii="Segoe UI" w:hAnsi="Segoe UI" w:cs="Segoe UI"/>
+          <w:sz w:val="21"/>
+          <w:szCs w:val="21"/>
+          <w:shd w:val="clear" w:color="auto" w:fill="FFFFFF"/>
+        </w:rPr>
         <w:lastRenderedPageBreak/>
-        <w:t>my technical skills but also instilled in me a deep appreciation for the practical applications of data science across different domains.</w:t>
-      </w:r>
-    </w:p>
-    <w:p/>
-    <w:p>
-      <w:r>
-        <w:t>Why data science? For me, it's the perfect blend of analytical and creative pursuits, offering endless opportunities for growth and the ability to make a positive impact. I am excited about the possibilities that data science holds and look forward to contributing my skills and passion to future endeavors.</w:t>
-      </w:r>
-    </w:p>
-    <w:p/>
-    <w:p/>
-    <w:p>
-      <w:proofErr w:type="gramStart"/>
-      <w:r>
-        <w:t>Drafts:!!!!</w:t>
-      </w:r>
-      <w:proofErr w:type="gramEnd"/>
-    </w:p>
-    <w:p/>
-    <w:p>
-      <w:r>
-        <w:rPr>
-          <w:rFonts w:ascii="Segoe UI" w:hAnsi="Segoe UI" w:cs="Segoe UI"/>
-          <w:sz w:val="21"/>
-          <w:szCs w:val="21"/>
-          <w:shd w:val="clear" w:color="auto" w:fill="FFFFFF"/>
-        </w:rPr>
-        <w:t xml:space="preserve">Nice to meet you! My name is Mary, </w:t>
-      </w:r>
-      <w:r>
-        <w:t xml:space="preserve">I am a versatile data scientist who is enthusiastic about the </w:t>
-      </w:r>
-      <w:r>
-        <w:rPr>
-          <w:rFonts w:ascii="Segoe UI" w:hAnsi="Segoe UI" w:cs="Segoe UI"/>
-          <w:sz w:val="21"/>
-          <w:szCs w:val="21"/>
-          <w:shd w:val="clear" w:color="auto" w:fill="FFFFFF"/>
-        </w:rPr>
-        <w:t xml:space="preserve">impact data can have on our understanding of people and the world around us. I recently worked </w:t>
-      </w:r>
-      <w:r>
-        <w:t xml:space="preserve">as a Data Scientist with the Duke AI Health Data Science Fellowship program </w:t>
-      </w:r>
-      <w:r>
-        <w:t xml:space="preserve">where I </w:t>
-      </w:r>
-      <w:r>
-        <w:t>specializ</w:t>
-      </w:r>
-      <w:r>
-        <w:t>ed in applying data science methods such as machine learning and survival analytics towards</w:t>
-      </w:r>
-      <w:r>
-        <w:t xml:space="preserve"> health equity and quality of patient care. </w:t>
-      </w:r>
-    </w:p>
-    <w:p/>
-    <w:p>
-      <w:r>
-        <w:t xml:space="preserve">Prior to working at Duke, I completed my master’s in applied Statistics at Bowling Green State University. While in grad school, I taught undergraduate mathematics &amp; statistic courses, wrote my master’s thesis on K-pop, and worked as a Data Science for the Public Good Fellow. I also </w:t>
-      </w:r>
-      <w:proofErr w:type="gramStart"/>
-      <w:r>
-        <w:t>completed</w:t>
-      </w:r>
-      <w:proofErr w:type="gramEnd"/>
-    </w:p>
-    <w:p>
-      <w:pPr>
-        <w:rPr>
-          <w:rFonts w:ascii="Segoe UI" w:hAnsi="Segoe UI" w:cs="Segoe UI"/>
-          <w:sz w:val="21"/>
-          <w:szCs w:val="21"/>
-          <w:shd w:val="clear" w:color="auto" w:fill="FFFFFF"/>
-        </w:rPr>
-      </w:pPr>
-    </w:p>
-    <w:p>
-      <w:pPr>
-        <w:rPr>
-          <w:rFonts w:ascii="Segoe UI" w:hAnsi="Segoe UI" w:cs="Segoe UI"/>
-          <w:sz w:val="21"/>
-          <w:szCs w:val="21"/>
-          <w:shd w:val="clear" w:color="auto" w:fill="FFFFFF"/>
-        </w:rPr>
-      </w:pPr>
-      <w:r>
-        <w:rPr>
-          <w:rFonts w:ascii="Segoe UI" w:hAnsi="Segoe UI" w:cs="Segoe UI"/>
-          <w:sz w:val="21"/>
-          <w:szCs w:val="21"/>
-          <w:shd w:val="clear" w:color="auto" w:fill="FFFFFF"/>
-        </w:rPr>
-        <w:t>I was</w:t>
-      </w:r>
-      <w:r>
-        <w:rPr>
-          <w:rFonts w:ascii="Segoe UI" w:hAnsi="Segoe UI" w:cs="Segoe UI"/>
-          <w:sz w:val="21"/>
-          <w:szCs w:val="21"/>
-          <w:shd w:val="clear" w:color="auto" w:fill="FFFFFF"/>
-        </w:rPr>
-        <w:t xml:space="preserve"> first</w:t>
-      </w:r>
-      <w:r>
-        <w:rPr>
-          <w:rFonts w:ascii="Segoe UI" w:hAnsi="Segoe UI" w:cs="Segoe UI"/>
-          <w:sz w:val="21"/>
-          <w:szCs w:val="21"/>
-          <w:shd w:val="clear" w:color="auto" w:fill="FFFFFF"/>
-        </w:rPr>
-        <w:t xml:space="preserve"> introduced to data science during my undergraduate studies at Bowling Green State University (BGSU)</w:t>
-      </w:r>
-      <w:r>
-        <w:rPr>
-          <w:rFonts w:ascii="Segoe UI" w:hAnsi="Segoe UI" w:cs="Segoe UI"/>
-          <w:sz w:val="21"/>
-          <w:szCs w:val="21"/>
-          <w:shd w:val="clear" w:color="auto" w:fill="FFFFFF"/>
-        </w:rPr>
-        <w:t xml:space="preserve">. I </w:t>
-      </w:r>
-      <w:r>
-        <w:rPr>
-          <w:rFonts w:ascii="Segoe UI" w:hAnsi="Segoe UI" w:cs="Segoe UI"/>
-          <w:sz w:val="21"/>
-          <w:szCs w:val="21"/>
-          <w:shd w:val="clear" w:color="auto" w:fill="FFFFFF"/>
-        </w:rPr>
-        <w:t>was originally pursuing</w:t>
-      </w:r>
-      <w:r>
-        <w:rPr>
-          <w:rFonts w:ascii="Segoe UI" w:hAnsi="Segoe UI" w:cs="Segoe UI"/>
-          <w:sz w:val="21"/>
-          <w:szCs w:val="21"/>
-          <w:shd w:val="clear" w:color="auto" w:fill="FFFFFF"/>
-        </w:rPr>
-        <w:t xml:space="preserve"> </w:t>
-      </w:r>
-      <w:r>
-        <w:rPr>
-          <w:rFonts w:ascii="Segoe UI" w:hAnsi="Segoe UI" w:cs="Segoe UI"/>
-          <w:sz w:val="21"/>
-          <w:szCs w:val="21"/>
-          <w:shd w:val="clear" w:color="auto" w:fill="FFFFFF"/>
-        </w:rPr>
-        <w:t xml:space="preserve">violin </w:t>
-      </w:r>
-      <w:r>
-        <w:rPr>
-          <w:rFonts w:ascii="Segoe UI" w:hAnsi="Segoe UI" w:cs="Segoe UI"/>
-          <w:sz w:val="21"/>
-          <w:szCs w:val="21"/>
-          <w:shd w:val="clear" w:color="auto" w:fill="FFFFFF"/>
-        </w:rPr>
-        <w:t xml:space="preserve">performance </w:t>
-      </w:r>
-      <w:r>
-        <w:rPr>
-          <w:rFonts w:ascii="Segoe UI" w:hAnsi="Segoe UI" w:cs="Segoe UI"/>
-          <w:sz w:val="21"/>
-          <w:szCs w:val="21"/>
-          <w:shd w:val="clear" w:color="auto" w:fill="FFFFFF"/>
-        </w:rPr>
-        <w:t xml:space="preserve">but was yearning for a high impact career path that could leverage my analytical strengths. I explored </w:t>
-      </w:r>
-      <w:r>
-        <w:rPr>
-          <w:rFonts w:ascii="Segoe UI" w:hAnsi="Segoe UI" w:cs="Segoe UI"/>
-          <w:sz w:val="21"/>
-          <w:szCs w:val="21"/>
-          <w:shd w:val="clear" w:color="auto" w:fill="FFFFFF"/>
-        </w:rPr>
-        <w:t>After learning about the data science program from various faculty members, I</w:t>
-      </w:r>
-      <w:r>
-        <w:rPr>
-          <w:rFonts w:ascii="Segoe UI" w:hAnsi="Segoe UI" w:cs="Segoe UI"/>
-          <w:sz w:val="21"/>
-          <w:szCs w:val="21"/>
-          <w:shd w:val="clear" w:color="auto" w:fill="FFFFFF"/>
-        </w:rPr>
-        <w:t xml:space="preserve"> </w:t>
-      </w:r>
-      <w:r>
-        <w:rPr>
-          <w:rFonts w:ascii="Segoe UI" w:hAnsi="Segoe UI" w:cs="Segoe UI"/>
-          <w:sz w:val="21"/>
-          <w:szCs w:val="21"/>
-          <w:shd w:val="clear" w:color="auto" w:fill="FFFFFF"/>
-        </w:rPr>
-        <w:t xml:space="preserve">quickly became intrigued by the versatility and impact of a data career. During my sophomore year, I switched over to the data science program and quickly gained real-world analytics experience. </w:t>
-      </w:r>
-    </w:p>
-    <w:p>
-      <w:pPr>
-        <w:rPr>
-          <w:rFonts w:ascii="Segoe UI" w:hAnsi="Segoe UI" w:cs="Segoe UI"/>
-          <w:sz w:val="21"/>
-          <w:szCs w:val="21"/>
-          <w:shd w:val="clear" w:color="auto" w:fill="FFFFFF"/>
-        </w:rPr>
-      </w:pPr>
-    </w:p>
-    <w:p>
-      <w:pPr>
-        <w:rPr>
-          <w:rFonts w:ascii="Segoe UI" w:hAnsi="Segoe UI" w:cs="Segoe UI"/>
-          <w:sz w:val="21"/>
-          <w:szCs w:val="21"/>
-          <w:shd w:val="clear" w:color="auto" w:fill="FFFFFF"/>
-        </w:rPr>
-      </w:pPr>
-      <w:r>
-        <w:rPr>
-          <w:rFonts w:ascii="Segoe UI" w:hAnsi="Segoe UI" w:cs="Segoe UI"/>
-          <w:sz w:val="21"/>
-          <w:szCs w:val="21"/>
-          <w:shd w:val="clear" w:color="auto" w:fill="FFFFFF"/>
-        </w:rPr>
-        <w:t>After switching to the data science program, I quickly got involved in real-world opportunities. Participating in Data Science</w:t>
-      </w:r>
-      <w:r>
-        <w:rPr>
-          <w:rFonts w:ascii="Segoe UI" w:hAnsi="Segoe UI" w:cs="Segoe UI"/>
-          <w:sz w:val="21"/>
-          <w:szCs w:val="21"/>
-          <w:shd w:val="clear" w:color="auto" w:fill="FFFFFF"/>
-        </w:rPr>
-        <w:t>/Analytics</w:t>
-      </w:r>
-      <w:r>
-        <w:rPr>
-          <w:rFonts w:ascii="Segoe UI" w:hAnsi="Segoe UI" w:cs="Segoe UI"/>
-          <w:sz w:val="21"/>
-          <w:szCs w:val="21"/>
-          <w:shd w:val="clear" w:color="auto" w:fill="FFFFFF"/>
-        </w:rPr>
-        <w:t xml:space="preserve"> </w:t>
-      </w:r>
-      <w:r>
-        <w:rPr>
-          <w:rFonts w:ascii="Segoe UI" w:hAnsi="Segoe UI" w:cs="Segoe UI"/>
-          <w:sz w:val="21"/>
-          <w:szCs w:val="21"/>
-          <w:shd w:val="clear" w:color="auto" w:fill="FFFFFF"/>
-        </w:rPr>
-        <w:t>competitions</w:t>
-      </w:r>
-      <w:r>
-        <w:rPr>
-          <w:rFonts w:ascii="Segoe UI" w:hAnsi="Segoe UI" w:cs="Segoe UI"/>
-          <w:sz w:val="21"/>
-          <w:szCs w:val="21"/>
-          <w:shd w:val="clear" w:color="auto" w:fill="FFFFFF"/>
-        </w:rPr>
-        <w:t xml:space="preserve"> and </w:t>
-      </w:r>
-      <w:r>
-        <w:rPr>
-          <w:rFonts w:ascii="Segoe UI" w:hAnsi="Segoe UI" w:cs="Segoe UI"/>
-          <w:sz w:val="21"/>
-          <w:szCs w:val="21"/>
-          <w:shd w:val="clear" w:color="auto" w:fill="FFFFFF"/>
-        </w:rPr>
-        <w:t>pursuing summer internships</w:t>
-      </w:r>
-      <w:r>
-        <w:rPr>
-          <w:rFonts w:ascii="Segoe UI" w:hAnsi="Segoe UI" w:cs="Segoe UI"/>
-          <w:sz w:val="21"/>
-          <w:szCs w:val="21"/>
-          <w:shd w:val="clear" w:color="auto" w:fill="FFFFFF"/>
-        </w:rPr>
-        <w:t xml:space="preserve">. I worked as a research assistant at the University of Minnesota with CRA-WP’s DREU program, researching chatbot technologies with the Human Computer Interaction lab. The following two summers of my undergrad I  </w:t>
-      </w:r>
-    </w:p>
-    <w:p>
-      <w:pPr>
-        <w:rPr>
-          <w:rFonts w:ascii="Segoe UI" w:hAnsi="Segoe UI" w:cs="Segoe UI"/>
-          <w:sz w:val="21"/>
-          <w:szCs w:val="21"/>
-          <w:shd w:val="clear" w:color="auto" w:fill="FFFFFF"/>
-        </w:rPr>
-      </w:pPr>
-    </w:p>
-    <w:p>
-      <w:pPr>
-        <w:rPr>
-          <w:rFonts w:ascii="Segoe UI" w:hAnsi="Segoe UI" w:cs="Segoe UI"/>
-          <w:sz w:val="21"/>
-          <w:szCs w:val="21"/>
-          <w:shd w:val="clear" w:color="auto" w:fill="FFFFFF"/>
-        </w:rPr>
-      </w:pPr>
-      <w:r>
-        <w:rPr>
-          <w:rFonts w:ascii="Segoe UI" w:hAnsi="Segoe UI" w:cs="Segoe UI"/>
-          <w:sz w:val="21"/>
-          <w:szCs w:val="21"/>
-          <w:shd w:val="clear" w:color="auto" w:fill="FFFFFF"/>
-        </w:rPr>
-        <w:t xml:space="preserve">While studying data science at BGSU I cultivated the skills of being able to tell a story with data as well as gleaning data driven insights. </w:t>
-      </w:r>
-    </w:p>
-    <w:p>
-      <w:pPr>
-        <w:rPr>
-          <w:rFonts w:ascii="Segoe UI" w:hAnsi="Segoe UI" w:cs="Segoe UI"/>
-          <w:sz w:val="21"/>
-          <w:szCs w:val="21"/>
-          <w:shd w:val="clear" w:color="auto" w:fill="FFFFFF"/>
-        </w:rPr>
-      </w:pPr>
-      <w:r>
-        <w:rPr>
-          <w:rFonts w:ascii="Segoe UI" w:hAnsi="Segoe UI" w:cs="Segoe UI"/>
-          <w:sz w:val="21"/>
-          <w:szCs w:val="21"/>
-          <w:shd w:val="clear" w:color="auto" w:fill="FFFFFF"/>
-        </w:rPr>
-        <w:t xml:space="preserve">Not only did the data science program equip me with the technical chops of statistical programming, but it cultivated the invaluable skill of telling a story with data.  </w:t>
-      </w:r>
-    </w:p>
-    <w:p>
-      <w:pPr>
-        <w:rPr>
-          <w:rFonts w:ascii="Segoe UI" w:hAnsi="Segoe UI" w:cs="Segoe UI"/>
-          <w:sz w:val="21"/>
-          <w:szCs w:val="21"/>
-          <w:shd w:val="clear" w:color="auto" w:fill="FFFFFF"/>
-        </w:rPr>
-      </w:pPr>
-    </w:p>
-    <w:p>
-      <w:pPr>
-        <w:rPr>
-          <w:rFonts w:ascii="Segoe UI" w:hAnsi="Segoe UI" w:cs="Segoe UI"/>
-          <w:sz w:val="21"/>
-          <w:szCs w:val="21"/>
-          <w:shd w:val="clear" w:color="auto" w:fill="FFFFFF"/>
-        </w:rPr>
-      </w:pPr>
-      <w:r>
-        <w:rPr>
-          <w:rFonts w:ascii="Segoe UI" w:hAnsi="Segoe UI" w:cs="Segoe UI"/>
-          <w:sz w:val="21"/>
-          <w:szCs w:val="21"/>
-          <w:shd w:val="clear" w:color="auto" w:fill="FFFFFF"/>
-        </w:rPr>
         <w:t xml:space="preserve">I am now interested in pursuing data opportunities that contribute to product development, consumer insights, or social good. </w:t>
       </w:r>
     </w:p>
@@ -741,11 +846,7 @@
       </w:r>
       <w:proofErr w:type="spellEnd"/>
       <w:r>
-        <w:t xml:space="preserve">), and methods (Machine Learning, Natural Language Processing), my values as a data scientist are rooted in an interdisciplinary approach, storytelling with data, and uncovering </w:t>
-      </w:r>
-      <w:r>
-        <w:lastRenderedPageBreak/>
-        <w:t>exciting insights. I am deeply committed to areas such as social good, diversity, equity, and inclusion, consumer insights, and the intersection of music, media, and entertainment.</w:t>
+        <w:t>), and methods (Machine Learning, Natural Language Processing), my values as a data scientist are rooted in an interdisciplinary approach, storytelling with data, and uncovering exciting insights. I am deeply committed to areas such as social good, diversity, equity, and inclusion, consumer insights, and the intersection of music, media, and entertainment.</w:t>
       </w:r>
     </w:p>
     <w:p/>
@@ -1016,6 +1117,7 @@
         </w:numPr>
       </w:pPr>
       <w:r>
+        <w:lastRenderedPageBreak/>
         <w:t xml:space="preserve">Pursuit of knowledge. I am a naturally curious person who wants to learn as much as possible! I am constantly in awe of the insights and information that one can learn from data.  </w:t>
       </w:r>
     </w:p>
@@ -1028,7 +1130,6 @@
         </w:numPr>
       </w:pPr>
       <w:r>
-        <w:lastRenderedPageBreak/>
         <w:t xml:space="preserve">This career plays to my natural strengths of being analytical, logical, and </w:t>
       </w:r>
       <w:proofErr w:type="gramStart"/>
@@ -1038,6 +1139,69 @@
       <w:proofErr w:type="gramEnd"/>
       <w:r>
         <w:t xml:space="preserve">. I am also equally creative, and I feel that data science allows me to combine my creative and analytical side. </w:t>
+      </w:r>
+    </w:p>
+    <w:p/>
+    <w:p/>
+    <w:p>
+      <w:r>
+        <w:t>Hobbies description:</w:t>
+      </w:r>
+    </w:p>
+    <w:p>
+      <w:pPr>
+        <w:pStyle w:val="ListParagraph"/>
+        <w:numPr>
+          <w:ilvl w:val="0"/>
+          <w:numId w:val="2"/>
+        </w:numPr>
+      </w:pPr>
+      <w:r>
+        <w:t xml:space="preserve">Outside of my day job, I love devoting quality time to my hobbies and friends. </w:t>
+      </w:r>
+    </w:p>
+    <w:p>
+      <w:pPr>
+        <w:pStyle w:val="ListParagraph"/>
+        <w:numPr>
+          <w:ilvl w:val="0"/>
+          <w:numId w:val="2"/>
+        </w:numPr>
+      </w:pPr>
+      <w:r>
+        <w:t xml:space="preserve">Before I discovered Data science, I was pursuing a career in music! Although I walked away from that path, music still plays a big role in my life. I’m currently a violinist with the Durham Medical Orchestra and take occasional wedding/event gigs on the side. In addition to violin, I play piano and ukulele and hoping to learn guitar too! </w:t>
+      </w:r>
+    </w:p>
+    <w:p>
+      <w:pPr>
+        <w:pStyle w:val="ListParagraph"/>
+        <w:numPr>
+          <w:ilvl w:val="0"/>
+          <w:numId w:val="2"/>
+        </w:numPr>
+      </w:pPr>
+      <w:r>
+        <w:t xml:space="preserve">I also enjoy volunteering and connecting with my local community. I love taking on volunteer shifts with local foodbanks, habitat for humanity, and arts/culture events like the </w:t>
+      </w:r>
+      <w:proofErr w:type="spellStart"/>
+      <w:r>
+        <w:t>Enofest</w:t>
+      </w:r>
+      <w:proofErr w:type="spellEnd"/>
+      <w:r>
+        <w:t xml:space="preserve">. This past summer I volunteered as a counselor for Camp China: a camp for Chinese adoptees and their families to engage in cultural connection and community building. </w:t>
+      </w:r>
+    </w:p>
+    <w:p>
+      <w:pPr>
+        <w:pStyle w:val="ListParagraph"/>
+        <w:numPr>
+          <w:ilvl w:val="0"/>
+          <w:numId w:val="2"/>
+        </w:numPr>
+      </w:pPr>
+      <w:r>
+        <w:t xml:space="preserve">I’m a big foodie who loves exploring local cuisines and trying new things. </w:t>
       </w:r>
     </w:p>
     <w:sectPr>
@@ -1165,8 +1329,124 @@
       </w:rPr>
     </w:lvl>
   </w:abstractNum>
+  <w:abstractNum w:abstractNumId="1" w15:restartNumberingAfterBreak="0">
+    <w:nsid w:val="72C07C2E"/>
+    <w:multiLevelType w:val="hybridMultilevel"/>
+    <w:tmpl w:val="6C0A23FE"/>
+    <w:lvl w:ilvl="0" w:tplc="04090001">
+      <w:start w:val="1"/>
+      <w:numFmt w:val="bullet"/>
+      <w:lvlText w:val=""/>
+      <w:lvlJc w:val="left"/>
+      <w:pPr>
+        <w:ind w:left="720" w:hanging="360"/>
+      </w:pPr>
+      <w:rPr>
+        <w:rFonts w:ascii="Symbol" w:hAnsi="Symbol" w:hint="default"/>
+      </w:rPr>
+    </w:lvl>
+    <w:lvl w:ilvl="1" w:tplc="04090003" w:tentative="1">
+      <w:start w:val="1"/>
+      <w:numFmt w:val="bullet"/>
+      <w:lvlText w:val="o"/>
+      <w:lvlJc w:val="left"/>
+      <w:pPr>
+        <w:ind w:left="1440" w:hanging="360"/>
+      </w:pPr>
+      <w:rPr>
+        <w:rFonts w:ascii="Courier New" w:hAnsi="Courier New" w:cs="Courier New" w:hint="default"/>
+      </w:rPr>
+    </w:lvl>
+    <w:lvl w:ilvl="2" w:tplc="04090005" w:tentative="1">
+      <w:start w:val="1"/>
+      <w:numFmt w:val="bullet"/>
+      <w:lvlText w:val=""/>
+      <w:lvlJc w:val="left"/>
+      <w:pPr>
+        <w:ind w:left="2160" w:hanging="360"/>
+      </w:pPr>
+      <w:rPr>
+        <w:rFonts w:ascii="Wingdings" w:hAnsi="Wingdings" w:hint="default"/>
+      </w:rPr>
+    </w:lvl>
+    <w:lvl w:ilvl="3" w:tplc="04090001" w:tentative="1">
+      <w:start w:val="1"/>
+      <w:numFmt w:val="bullet"/>
+      <w:lvlText w:val=""/>
+      <w:lvlJc w:val="left"/>
+      <w:pPr>
+        <w:ind w:left="2880" w:hanging="360"/>
+      </w:pPr>
+      <w:rPr>
+        <w:rFonts w:ascii="Symbol" w:hAnsi="Symbol" w:hint="default"/>
+      </w:rPr>
+    </w:lvl>
+    <w:lvl w:ilvl="4" w:tplc="04090003" w:tentative="1">
+      <w:start w:val="1"/>
+      <w:numFmt w:val="bullet"/>
+      <w:lvlText w:val="o"/>
+      <w:lvlJc w:val="left"/>
+      <w:pPr>
+        <w:ind w:left="3600" w:hanging="360"/>
+      </w:pPr>
+      <w:rPr>
+        <w:rFonts w:ascii="Courier New" w:hAnsi="Courier New" w:cs="Courier New" w:hint="default"/>
+      </w:rPr>
+    </w:lvl>
+    <w:lvl w:ilvl="5" w:tplc="04090005" w:tentative="1">
+      <w:start w:val="1"/>
+      <w:numFmt w:val="bullet"/>
+      <w:lvlText w:val=""/>
+      <w:lvlJc w:val="left"/>
+      <w:pPr>
+        <w:ind w:left="4320" w:hanging="360"/>
+      </w:pPr>
+      <w:rPr>
+        <w:rFonts w:ascii="Wingdings" w:hAnsi="Wingdings" w:hint="default"/>
+      </w:rPr>
+    </w:lvl>
+    <w:lvl w:ilvl="6" w:tplc="04090001" w:tentative="1">
+      <w:start w:val="1"/>
+      <w:numFmt w:val="bullet"/>
+      <w:lvlText w:val=""/>
+      <w:lvlJc w:val="left"/>
+      <w:pPr>
+        <w:ind w:left="5040" w:hanging="360"/>
+      </w:pPr>
+      <w:rPr>
+        <w:rFonts w:ascii="Symbol" w:hAnsi="Symbol" w:hint="default"/>
+      </w:rPr>
+    </w:lvl>
+    <w:lvl w:ilvl="7" w:tplc="04090003" w:tentative="1">
+      <w:start w:val="1"/>
+      <w:numFmt w:val="bullet"/>
+      <w:lvlText w:val="o"/>
+      <w:lvlJc w:val="left"/>
+      <w:pPr>
+        <w:ind w:left="5760" w:hanging="360"/>
+      </w:pPr>
+      <w:rPr>
+        <w:rFonts w:ascii="Courier New" w:hAnsi="Courier New" w:cs="Courier New" w:hint="default"/>
+      </w:rPr>
+    </w:lvl>
+    <w:lvl w:ilvl="8" w:tplc="04090005" w:tentative="1">
+      <w:start w:val="1"/>
+      <w:numFmt w:val="bullet"/>
+      <w:lvlText w:val=""/>
+      <w:lvlJc w:val="left"/>
+      <w:pPr>
+        <w:ind w:left="6480" w:hanging="360"/>
+      </w:pPr>
+      <w:rPr>
+        <w:rFonts w:ascii="Wingdings" w:hAnsi="Wingdings" w:hint="default"/>
+      </w:rPr>
+    </w:lvl>
+  </w:abstractNum>
   <w:num w:numId="1" w16cid:durableId="1365327675">
     <w:abstractNumId w:val="0"/>
+  </w:num>
+  <w:num w:numId="2" w16cid:durableId="285624524">
+    <w:abstractNumId w:val="1"/>
   </w:num>
 </w:numbering>
 </file>

</xml_diff>